<commit_message>
A521 C13 memo minor typo
</commit_message>
<xml_diff>
--- a/ACCTG_521/Pure Oils Testing Memorandum.docx
+++ b/ACCTG_521/Pure Oils Testing Memorandum.docx
@@ -38,7 +38,6 @@
         <w:spacing w:before="240" w:after="240" w:line="240" w:lineRule="auto"/>
         <w:contextualSpacing/>
       </w:pPr>
-      <w:proofErr w:type="gramStart"/>
       <w:r>
         <w:rPr>
           <w:b/>
@@ -47,11 +46,19 @@
         <w:t>From:</w:t>
       </w:r>
       <w:r>
-        <w:t xml:space="preserve"> {</w:t>
-      </w:r>
-      <w:proofErr w:type="gramEnd"/>
-      <w:r>
-        <w:t>Your Name], Data Quality Specialist</w:t>
+        <w:t xml:space="preserve"> {Your Name], </w:t>
+      </w:r>
+      <w:r>
+        <w:t>Data</w:t>
+      </w:r>
+      <w:r>
+        <w:t xml:space="preserve"> </w:t>
+      </w:r>
+      <w:r>
+        <w:t xml:space="preserve">Veracity </w:t>
+      </w:r>
+      <w:r>
+        <w:t>Specialist</w:t>
       </w:r>
     </w:p>
     <w:p>
@@ -1237,6 +1244,7 @@
   <w:style w:type="character" w:default="1" w:styleId="DefaultParagraphFont">
     <w:name w:val="Default Paragraph Font"/>
     <w:uiPriority w:val="1"/>
+    <w:semiHidden/>
     <w:unhideWhenUsed/>
   </w:style>
   <w:style w:type="table" w:default="1" w:styleId="TableNormal">

</xml_diff>